<commit_message>
assist yyy to add add picture on course registeration
</commit_message>
<xml_diff>
--- a/doc/project deliverables/temp/add相关/mvc第三次迭代 课程注册 yyy 已修正.docx
+++ b/doc/project deliverables/temp/add相关/mvc第三次迭代 课程注册 yyy 已修正.docx
@@ -1,17 +1,9 @@
 
 <file path=word/document.xml><?xml version="1.0" encoding="utf-8"?>
-<w:document xmlns:wpc="http://schemas.microsoft.com/office/word/2010/wordprocessingCanvas" xmlns:cx="http://schemas.microsoft.com/office/drawing/2014/chartex" xmlns:mc="http://schemas.openxmlformats.org/markup-compatibility/2006" xmlns:o="urn:schemas-microsoft-com:office:office" xmlns:r="http://schemas.openxmlformats.org/officeDocument/2006/relationships" xmlns:m="http://schemas.openxmlformats.org/officeDocument/2006/math" xmlns:v="urn:schemas-microsoft-com:vml" xmlns:wp14="http://schemas.microsoft.com/office/word/2010/wordprocessingDrawing" xmlns:wp="http://schemas.openxmlformats.org/drawingml/2006/wordprocessingDrawing" xmlns:w10="urn:schemas-microsoft-com:office:word" xmlns:w="http://schemas.openxmlformats.org/wordprocessingml/2006/main" xmlns:w14="http://schemas.microsoft.com/office/word/2010/wordml" xmlns:w15="http://schemas.microsoft.com/office/word/2012/wordml" xmlns:w16se="http://schemas.microsoft.com/office/word/2015/wordml/symex" xmlns:wpg="http://schemas.microsoft.com/office/word/2010/wordprocessingGroup" xmlns:wpi="http://schemas.microsoft.com/office/word/2010/wordprocessingInk" xmlns:wne="http://schemas.microsoft.com/office/word/2006/wordml" xmlns:wps="http://schemas.microsoft.com/office/word/2010/wordprocessingShape" mc:Ignorable="w14 w15 w16se wp14">
+<w:document xmlns:wpc="http://schemas.microsoft.com/office/word/2010/wordprocessingCanvas" xmlns:mo="http://schemas.microsoft.com/office/mac/office/2008/main" xmlns:mc="http://schemas.openxmlformats.org/markup-compatibility/2006" xmlns:mv="urn:schemas-microsoft-com:mac:vml" xmlns:o="urn:schemas-microsoft-com:office:office" xmlns:r="http://schemas.openxmlformats.org/officeDocument/2006/relationships" xmlns:m="http://schemas.openxmlformats.org/officeDocument/2006/math" xmlns:v="urn:schemas-microsoft-com:vml" xmlns:wp14="http://schemas.microsoft.com/office/word/2010/wordprocessingDrawing" xmlns:wp="http://schemas.openxmlformats.org/drawingml/2006/wordprocessingDrawing" xmlns:w10="urn:schemas-microsoft-com:office:word" xmlns:w="http://schemas.openxmlformats.org/wordprocessingml/2006/main" xmlns:w14="http://schemas.microsoft.com/office/word/2010/wordml" xmlns:w15="http://schemas.microsoft.com/office/word/2012/wordml" xmlns:wpg="http://schemas.microsoft.com/office/word/2010/wordprocessingGroup" xmlns:wpi="http://schemas.microsoft.com/office/word/2010/wordprocessingInk" xmlns:wne="http://schemas.microsoft.com/office/word/2006/wordml" xmlns:wps="http://schemas.microsoft.com/office/word/2010/wordprocessingShape" mc:Ignorable="w14 w15 wp14">
   <w:body>
+    <w:p/>
     <w:p>
-      <w:pPr>
-        <w:rPr>
-          <w:rFonts w:hint="eastAsia"/>
-        </w:rPr>
-      </w:pPr>
-    </w:p>
-    <w:p>
-      <w:bookmarkStart w:id="0" w:name="_GoBack"/>
-      <w:bookmarkEnd w:id="0"/>
       <w:r>
         <w:rPr>
           <w:rFonts w:hint="eastAsia"/>
@@ -97,14 +89,12 @@
             <w:pPr>
               <w:cnfStyle w:val="100000000000" w:firstRow="1" w:lastRow="0" w:firstColumn="0" w:lastColumn="0" w:oddVBand="0" w:evenVBand="0" w:oddHBand="0" w:evenHBand="0" w:firstRowFirstColumn="0" w:firstRowLastColumn="0" w:lastRowFirstColumn="0" w:lastRowLastColumn="0"/>
             </w:pPr>
-            <w:proofErr w:type="spellStart"/>
             <w:r>
               <w:rPr>
                 <w:rFonts w:hint="eastAsia"/>
               </w:rPr>
               <w:t>Achitectural</w:t>
             </w:r>
-            <w:proofErr w:type="spellEnd"/>
             <w:r>
               <w:t xml:space="preserve"> Drivers</w:t>
             </w:r>
@@ -384,16 +374,10 @@
         <w:t>可选择的设计策略和理由</w:t>
       </w:r>
     </w:p>
+    <w:p/>
     <w:p>
-      <w:pPr>
-        <w:rPr>
-          <w:rFonts w:hint="eastAsia"/>
-        </w:rPr>
-      </w:pPr>
-    </w:p>
-    <w:p>
-      <w:bookmarkStart w:id="1" w:name="OLE_LINK4"/>
-      <w:bookmarkStart w:id="2" w:name="OLE_LINK5"/>
+      <w:bookmarkStart w:id="0" w:name="OLE_LINK4"/>
+      <w:bookmarkStart w:id="1" w:name="OLE_LINK5"/>
       <w:r>
         <w:rPr>
           <w:rFonts w:hint="eastAsia"/>
@@ -555,21 +539,7 @@
               <w:rPr>
                 <w:rFonts w:hint="eastAsia"/>
               </w:rPr>
-              <w:t>所有冗余组件以并行方式对事件</w:t>
-            </w:r>
-            <w:proofErr w:type="gramStart"/>
-            <w:r>
-              <w:rPr>
-                <w:rFonts w:hint="eastAsia"/>
-              </w:rPr>
-              <w:t>作出</w:t>
-            </w:r>
-            <w:proofErr w:type="gramEnd"/>
-            <w:r>
-              <w:rPr>
-                <w:rFonts w:hint="eastAsia"/>
-              </w:rPr>
-              <w:t>响应，如果发生错误，系统可以快速恢复</w:t>
+              <w:t>所有冗余组件以并行方式对事件作出响应，如果发生错误，系统可以快速恢复</w:t>
             </w:r>
           </w:p>
         </w:tc>
@@ -601,27 +571,13 @@
               <w:rPr>
                 <w:rFonts w:hint="eastAsia"/>
               </w:rPr>
-              <w:t>主要组件对事件</w:t>
-            </w:r>
-            <w:proofErr w:type="gramStart"/>
-            <w:r>
-              <w:rPr>
-                <w:rFonts w:hint="eastAsia"/>
-              </w:rPr>
-              <w:t>作出</w:t>
-            </w:r>
-            <w:proofErr w:type="gramEnd"/>
-            <w:r>
-              <w:rPr>
-                <w:rFonts w:hint="eastAsia"/>
-              </w:rPr>
-              <w:t>响应，并通知其他组件进行必要的更新，如果发生错误，系统可以在一定时间内恢复</w:t>
-            </w:r>
-          </w:p>
-        </w:tc>
-      </w:tr>
+              <w:t>主要组件对事件作出响应，并通知其他组件进行必要的更新，如果发生错误，系统可以在一定时间内恢复</w:t>
+            </w:r>
+          </w:p>
+        </w:tc>
+      </w:tr>
+      <w:bookmarkEnd w:id="0"/>
       <w:bookmarkEnd w:id="1"/>
-      <w:bookmarkEnd w:id="2"/>
     </w:tbl>
     <w:p/>
     <w:p/>
@@ -783,8 +739,8 @@
     </w:tbl>
     <w:p/>
     <w:p>
-      <w:bookmarkStart w:id="3" w:name="OLE_LINK2"/>
-      <w:bookmarkStart w:id="4" w:name="OLE_LINK3"/>
+      <w:bookmarkStart w:id="2" w:name="OLE_LINK2"/>
+      <w:bookmarkStart w:id="3" w:name="OLE_LINK3"/>
       <w:r>
         <w:rPr>
           <w:rFonts w:hint="eastAsia"/>
@@ -918,16 +874,8 @@
               <w:rPr>
                 <w:rFonts w:hint="eastAsia"/>
               </w:rPr>
-              <w:t>拒绝</w:t>
-            </w:r>
-            <w:proofErr w:type="gramStart"/>
-            <w:r>
-              <w:rPr>
-                <w:rFonts w:hint="eastAsia"/>
-              </w:rPr>
-              <w:t>可疑访问</w:t>
-            </w:r>
-            <w:proofErr w:type="gramEnd"/>
+              <w:t>拒绝可疑访问</w:t>
+            </w:r>
           </w:p>
         </w:tc>
         <w:tc>
@@ -947,18 +895,12 @@
           </w:p>
         </w:tc>
       </w:tr>
+      <w:bookmarkEnd w:id="2"/>
       <w:bookmarkEnd w:id="3"/>
-      <w:bookmarkEnd w:id="4"/>
     </w:tbl>
     <w:p/>
     <w:p/>
-    <w:p>
-      <w:pPr>
-        <w:rPr>
-          <w:rFonts w:hint="eastAsia"/>
-        </w:rPr>
-      </w:pPr>
-    </w:p>
+    <w:p/>
     <w:p>
       <w:r>
         <w:rPr>
@@ -967,13 +909,7 @@
         <w:t>10.1.3 设计决策的选择和分析</w:t>
       </w:r>
     </w:p>
-    <w:p>
-      <w:pPr>
-        <w:rPr>
-          <w:rFonts w:hint="eastAsia"/>
-        </w:rPr>
-      </w:pPr>
-    </w:p>
+    <w:p/>
     <w:p>
       <w:r>
         <w:rPr>
@@ -1066,21 +1002,7 @@
               <w:rPr>
                 <w:rFonts w:hint="eastAsia"/>
               </w:rPr>
-              <w:t>采用，周期性检查可以及时检测服务</w:t>
-            </w:r>
-            <w:proofErr w:type="gramStart"/>
-            <w:r>
-              <w:rPr>
-                <w:rFonts w:hint="eastAsia"/>
-              </w:rPr>
-              <w:t>宕</w:t>
-            </w:r>
-            <w:proofErr w:type="gramEnd"/>
-            <w:r>
-              <w:rPr>
-                <w:rFonts w:hint="eastAsia"/>
-              </w:rPr>
-              <w:t>机以采取措施</w:t>
+              <w:t>采用，周期性检查可以及时检测服务宕机以采取措施</w:t>
             </w:r>
           </w:p>
         </w:tc>
@@ -1115,21 +1037,7 @@
               <w:rPr>
                 <w:rFonts w:hint="eastAsia"/>
               </w:rPr>
-              <w:t>不采用，系统服务</w:t>
-            </w:r>
-            <w:proofErr w:type="gramStart"/>
-            <w:r>
-              <w:rPr>
-                <w:rFonts w:hint="eastAsia"/>
-              </w:rPr>
-              <w:t>不</w:t>
-            </w:r>
-            <w:proofErr w:type="gramEnd"/>
-            <w:r>
-              <w:rPr>
-                <w:rFonts w:hint="eastAsia"/>
-              </w:rPr>
-              <w:t>可用时可能不能及时检测</w:t>
+              <w:t>不采用，系统服务不可用时可能不能及时检测</w:t>
             </w:r>
           </w:p>
         </w:tc>
@@ -1176,21 +1084,7 @@
               <w:rPr>
                 <w:rFonts w:hint="eastAsia"/>
               </w:rPr>
-              <w:t>多个备件并发对事件</w:t>
-            </w:r>
-            <w:proofErr w:type="gramStart"/>
-            <w:r>
-              <w:rPr>
-                <w:rFonts w:hint="eastAsia"/>
-              </w:rPr>
-              <w:t>作出</w:t>
-            </w:r>
-            <w:proofErr w:type="gramEnd"/>
-            <w:r>
-              <w:rPr>
-                <w:rFonts w:hint="eastAsia"/>
-              </w:rPr>
-              <w:t>响应，需要系统提供更多资源，会增加成本</w:t>
+              <w:t>多个备件并发对事件作出响应，需要系统提供更多资源，会增加成本</w:t>
             </w:r>
           </w:p>
         </w:tc>
@@ -1527,16 +1421,8 @@
               <w:rPr>
                 <w:rFonts w:hint="eastAsia"/>
               </w:rPr>
-              <w:t>拒绝</w:t>
-            </w:r>
-            <w:proofErr w:type="gramStart"/>
-            <w:r>
-              <w:rPr>
-                <w:rFonts w:hint="eastAsia"/>
-              </w:rPr>
-              <w:t>可疑访问</w:t>
-            </w:r>
-            <w:proofErr w:type="gramEnd"/>
+              <w:t>拒绝可疑访问</w:t>
+            </w:r>
           </w:p>
         </w:tc>
         <w:tc>
@@ -1566,17 +1452,41 @@
         <w:t>10.1.4 第三次迭代结果</w:t>
       </w:r>
     </w:p>
+    <w:p/>
+    <w:p/>
+    <w:p/>
+    <w:p/>
+    <w:p/>
+    <w:p/>
     <w:p>
+      <w:pPr>
+        <w:tabs>
+          <w:tab w:val="left" w:pos="2337"/>
+        </w:tabs>
+      </w:pPr>
+      <w:r>
+        <w:tab/>
+      </w:r>
+      <w:bookmarkStart w:id="4" w:name="_GoBack"/>
+      <w:bookmarkEnd w:id="4"/>
+    </w:p>
+    <w:p>
+      <w:pPr>
+        <w:rPr>
+          <w:rFonts w:hint="eastAsia"/>
+        </w:rPr>
+      </w:pPr>
       <w:r>
         <w:rPr>
+          <w:rFonts w:hint="eastAsia"/>
           <w:noProof/>
         </w:rPr>
         <w:lastRenderedPageBreak/>
         <w:drawing>
-          <wp:inline distT="0" distB="0" distL="0" distR="0">
-            <wp:extent cx="5274310" cy="4322229"/>
-            <wp:effectExtent l="0" t="0" r="2540" b="2540"/>
-            <wp:docPr id="2" name="图片 2" descr="D:\semester3_2\体系结构\homework\iCourse\doc\project deliverables\temp\图片\课程注册.png"/>
+          <wp:inline distT="0" distB="0" distL="0" distR="0" wp14:anchorId="5C37200D" wp14:editId="49D57567">
+            <wp:extent cx="5269865" cy="3785870"/>
+            <wp:effectExtent l="0" t="0" r="0" b="0"/>
+            <wp:docPr id="1" name="图片 1" descr="../../../../../Downloads/Class%20Diagram0.pn"/>
             <wp:cNvGraphicFramePr>
               <a:graphicFrameLocks xmlns:a="http://schemas.openxmlformats.org/drawingml/2006/main" noChangeAspect="1"/>
             </wp:cNvGraphicFramePr>
@@ -1584,7 +1494,7 @@
               <a:graphicData uri="http://schemas.openxmlformats.org/drawingml/2006/picture">
                 <pic:pic xmlns:pic="http://schemas.openxmlformats.org/drawingml/2006/picture">
                   <pic:nvPicPr>
-                    <pic:cNvPr id="0" name="Picture 2" descr="D:\semester3_2\体系结构\homework\iCourse\doc\project deliverables\temp\图片\课程注册.png"/>
+                    <pic:cNvPr id="0" name="Picture 1" descr="../../../../../Downloads/Class%20Diagram0.pn"/>
                     <pic:cNvPicPr>
                       <a:picLocks noChangeAspect="1" noChangeArrowheads="1"/>
                     </pic:cNvPicPr>
@@ -1605,7 +1515,7 @@
                   <pic:spPr bwMode="auto">
                     <a:xfrm>
                       <a:off x="0" y="0"/>
-                      <a:ext cx="5274310" cy="4322229"/>
+                      <a:ext cx="5269865" cy="3785870"/>
                     </a:xfrm>
                     <a:prstGeom prst="rect">
                       <a:avLst/>
@@ -1622,6 +1532,7 @@
         </w:drawing>
       </w:r>
     </w:p>
+    <w:p/>
     <w:sectPr>
       <w:pgSz w:w="11906" w:h="16838"/>
       <w:pgMar w:top="1440" w:right="1800" w:bottom="1440" w:left="1800" w:header="851" w:footer="992" w:gutter="0"/>
@@ -1633,7 +1544,7 @@
 </file>
 
 <file path=word/styles.xml><?xml version="1.0" encoding="utf-8"?>
-<w:styles xmlns:mc="http://schemas.openxmlformats.org/markup-compatibility/2006" xmlns:r="http://schemas.openxmlformats.org/officeDocument/2006/relationships" xmlns:w="http://schemas.openxmlformats.org/wordprocessingml/2006/main" xmlns:w14="http://schemas.microsoft.com/office/word/2010/wordml" xmlns:w15="http://schemas.microsoft.com/office/word/2012/wordml" xmlns:w16se="http://schemas.microsoft.com/office/word/2015/wordml/symex" mc:Ignorable="w14 w15 w16se">
+<w:styles xmlns:mc="http://schemas.openxmlformats.org/markup-compatibility/2006" xmlns:r="http://schemas.openxmlformats.org/officeDocument/2006/relationships" xmlns:w="http://schemas.openxmlformats.org/wordprocessingml/2006/main" xmlns:w14="http://schemas.microsoft.com/office/word/2010/wordml" xmlns:w15="http://schemas.microsoft.com/office/word/2012/wordml" mc:Ignorable="w14 w15">
   <w:docDefaults>
     <w:rPrDefault>
       <w:rPr>
@@ -1646,7 +1557,7 @@
     </w:rPrDefault>
     <w:pPrDefault/>
   </w:docDefaults>
-  <w:latentStyles w:defLockedState="0" w:defUIPriority="99" w:defSemiHidden="0" w:defUnhideWhenUsed="0" w:defQFormat="0" w:count="371">
+  <w:latentStyles w:defLockedState="0" w:defUIPriority="99" w:defSemiHidden="0" w:defUnhideWhenUsed="0" w:defQFormat="0" w:count="380">
     <w:lsdException w:name="Normal" w:uiPriority="0" w:qFormat="1"/>
     <w:lsdException w:name="heading 1" w:uiPriority="9" w:qFormat="1"/>
     <w:lsdException w:name="heading 2" w:semiHidden="1" w:uiPriority="9" w:unhideWhenUsed="1" w:qFormat="1"/>
@@ -2060,6 +1971,7 @@
     <w:uiPriority w:val="39"/>
     <w:rsid w:val="005D0BE5"/>
     <w:tblPr>
+      <w:tblInd w:w="0" w:type="dxa"/>
       <w:tblBorders>
         <w:top w:val="single" w:sz="4" w:space="0" w:color="auto"/>
         <w:left w:val="single" w:sz="4" w:space="0" w:color="auto"/>
@@ -2068,6 +1980,12 @@
         <w:insideH w:val="single" w:sz="4" w:space="0" w:color="auto"/>
         <w:insideV w:val="single" w:sz="4" w:space="0" w:color="auto"/>
       </w:tblBorders>
+      <w:tblCellMar>
+        <w:top w:w="0" w:type="dxa"/>
+        <w:left w:w="108" w:type="dxa"/>
+        <w:bottom w:w="0" w:type="dxa"/>
+        <w:right w:w="108" w:type="dxa"/>
+      </w:tblCellMar>
     </w:tblPr>
   </w:style>
   <w:style w:type="table" w:styleId="4-1">
@@ -2078,6 +1996,7 @@
     <w:tblPr>
       <w:tblStyleRowBandSize w:val="1"/>
       <w:tblStyleColBandSize w:val="1"/>
+      <w:tblInd w:w="0" w:type="dxa"/>
       <w:tblBorders>
         <w:top w:val="single" w:sz="4" w:space="0" w:color="9CC2E5" w:themeColor="accent1" w:themeTint="99"/>
         <w:left w:val="single" w:sz="4" w:space="0" w:color="9CC2E5" w:themeColor="accent1" w:themeTint="99"/>
@@ -2086,6 +2005,12 @@
         <w:insideH w:val="single" w:sz="4" w:space="0" w:color="9CC2E5" w:themeColor="accent1" w:themeTint="99"/>
         <w:insideV w:val="single" w:sz="4" w:space="0" w:color="9CC2E5" w:themeColor="accent1" w:themeTint="99"/>
       </w:tblBorders>
+      <w:tblCellMar>
+        <w:top w:w="0" w:type="dxa"/>
+        <w:left w:w="108" w:type="dxa"/>
+        <w:bottom w:w="0" w:type="dxa"/>
+        <w:right w:w="108" w:type="dxa"/>
+      </w:tblCellMar>
     </w:tblPr>
     <w:tblStylePr w:type="firstRow">
       <w:rPr>

</xml_diff>